<commit_message>
Corrigido e com legendas.
</commit_message>
<xml_diff>
--- a/Documentação/Manual User.docx
+++ b/Documentação/Manual User.docx
@@ -1,6 +1,6 @@
 
 <file path=word/document.xml><?xml version="1.0" encoding="utf-8"?>
-<w:document xmlns:wpc="http://schemas.microsoft.com/office/word/2010/wordprocessingCanvas" xmlns:cx="http://schemas.microsoft.com/office/drawing/2014/chartex" xmlns:cx1="http://schemas.microsoft.com/office/drawing/2015/9/8/chartex" xmlns:cx2="http://schemas.microsoft.com/office/drawing/2015/10/21/chartex" xmlns:cx3="http://schemas.microsoft.com/office/drawing/2016/5/9/chartex" xmlns:cx4="http://schemas.microsoft.com/office/drawing/2016/5/10/chartex" xmlns:cx5="http://schemas.microsoft.com/office/drawing/2016/5/11/chartex" xmlns:cx6="http://schemas.microsoft.com/office/drawing/2016/5/12/chartex" xmlns:cx7="http://schemas.microsoft.com/office/drawing/2016/5/13/chartex" xmlns:cx8="http://schemas.microsoft.com/office/drawing/2016/5/14/chartex" xmlns:mc="http://schemas.openxmlformats.org/markup-compatibility/2006" xmlns:aink="http://schemas.microsoft.com/office/drawing/2016/ink" xmlns:am3d="http://schemas.microsoft.com/office/drawing/2017/model3d" xmlns:o="urn:schemas-microsoft-com:office:office" xmlns:r="http://schemas.openxmlformats.org/officeDocument/2006/relationships" xmlns:m="http://schemas.openxmlformats.org/officeDocument/2006/math" xmlns:v="urn:schemas-microsoft-com:vml" xmlns:wp14="http://schemas.microsoft.com/office/word/2010/wordprocessingDrawing" xmlns:wp="http://schemas.openxmlformats.org/drawingml/2006/wordprocessingDrawing" xmlns:w10="urn:schemas-microsoft-com:office:word" xmlns:w="http://schemas.openxmlformats.org/wordprocessingml/2006/main" xmlns:w14="http://schemas.microsoft.com/office/word/2010/wordml" xmlns:w15="http://schemas.microsoft.com/office/word/2012/wordml" xmlns:w16cex="http://schemas.microsoft.com/office/word/2018/wordml/cex" xmlns:w16cid="http://schemas.microsoft.com/office/word/2016/wordml/cid" xmlns:w16="http://schemas.microsoft.com/office/word/2018/wordml" xmlns:w16sdtdh="http://schemas.microsoft.com/office/word/2020/wordml/sdtdatahash" xmlns:w16se="http://schemas.microsoft.com/office/word/2015/wordml/symex" xmlns:wpg="http://schemas.microsoft.com/office/word/2010/wordprocessingGroup" xmlns:wpi="http://schemas.microsoft.com/office/word/2010/wordprocessingInk" xmlns:wne="http://schemas.microsoft.com/office/word/2006/wordml" xmlns:wps="http://schemas.microsoft.com/office/word/2010/wordprocessingShape" mc:Ignorable="w14 w15 w16se w16cid w16 w16cex w16sdtdh wp14">
+<w:document xmlns:wpc="http://schemas.microsoft.com/office/word/2010/wordprocessingCanvas" xmlns:cx="http://schemas.microsoft.com/office/drawing/2014/chartex" xmlns:cx1="http://schemas.microsoft.com/office/drawing/2015/9/8/chartex" xmlns:cx2="http://schemas.microsoft.com/office/drawing/2015/10/21/chartex" xmlns:cx3="http://schemas.microsoft.com/office/drawing/2016/5/9/chartex" xmlns:cx4="http://schemas.microsoft.com/office/drawing/2016/5/10/chartex" xmlns:cx5="http://schemas.microsoft.com/office/drawing/2016/5/11/chartex" xmlns:cx6="http://schemas.microsoft.com/office/drawing/2016/5/12/chartex" xmlns:cx7="http://schemas.microsoft.com/office/drawing/2016/5/13/chartex" xmlns:cx8="http://schemas.microsoft.com/office/drawing/2016/5/14/chartex" xmlns:mc="http://schemas.openxmlformats.org/markup-compatibility/2006" xmlns:aink="http://schemas.microsoft.com/office/drawing/2016/ink" xmlns:am3d="http://schemas.microsoft.com/office/drawing/2017/model3d" xmlns:o="urn:schemas-microsoft-com:office:office" xmlns:r="http://schemas.openxmlformats.org/officeDocument/2006/relationships" xmlns:m="http://schemas.openxmlformats.org/officeDocument/2006/math" xmlns:v="urn:schemas-microsoft-com:vml" xmlns:wp14="http://schemas.microsoft.com/office/word/2010/wordprocessingDrawing" xmlns:wp="http://schemas.openxmlformats.org/drawingml/2006/wordprocessingDrawing" xmlns:w10="urn:schemas-microsoft-com:office:word" xmlns:w="http://schemas.openxmlformats.org/wordprocessingml/2006/main" xmlns:w14="http://schemas.microsoft.com/office/word/2010/wordml" xmlns:w15="http://schemas.microsoft.com/office/word/2012/wordml" xmlns:w16cex="http://schemas.microsoft.com/office/word/2018/wordml/cex" xmlns:w16cid="http://schemas.microsoft.com/office/word/2016/wordml/cid" xmlns:w16="http://schemas.microsoft.com/office/word/2018/wordml" xmlns:w16se="http://schemas.microsoft.com/office/word/2015/wordml/symex" xmlns:wpg="http://schemas.microsoft.com/office/word/2010/wordprocessingGroup" xmlns:wpi="http://schemas.microsoft.com/office/word/2010/wordprocessingInk" xmlns:wne="http://schemas.microsoft.com/office/word/2006/wordml" xmlns:wps="http://schemas.microsoft.com/office/word/2010/wordprocessingShape" mc:Ignorable="w14 w15 w16se w16cid w16 w16cex wp14">
   <w:body>
     <w:sdt>
       <w:sdtPr>
@@ -38,6 +38,7 @@
           <w:r>
             <w:rPr>
               <w:rFonts w:ascii="Adobe Ming Std L" w:eastAsia="Adobe Ming Std L" w:hAnsi="Adobe Ming Std L"/>
+              <w:noProof/>
               <w:color w:val="5B9BD5" w:themeColor="accent5"/>
               <w:sz w:val="96"/>
               <w:szCs w:val="96"/>
@@ -143,6 +144,7 @@
           <w:r>
             <w:rPr>
               <w:rFonts w:ascii="Adobe Ming Std L" w:eastAsia="Adobe Ming Std L" w:hAnsi="Adobe Ming Std L"/>
+              <w:noProof/>
               <w:color w:val="5B9BD5" w:themeColor="accent5"/>
               <w:sz w:val="96"/>
               <w:szCs w:val="96"/>
@@ -299,6 +301,7 @@
               <w:szCs w:val="40"/>
             </w:rPr>
           </w:pPr>
+          <w:proofErr w:type="spellStart"/>
           <w:r>
             <w:rPr>
               <w:rFonts w:ascii="Adobe Ming Std L" w:eastAsia="Adobe Ming Std L" w:hAnsi="Adobe Ming Std L"/>
@@ -308,9 +311,17 @@
             </w:rPr>
             <w:t>Videre</w:t>
           </w:r>
+          <w:proofErr w:type="spellEnd"/>
         </w:p>
         <w:sdt>
           <w:sdtPr>
+            <w:rPr>
+              <w:rFonts w:asciiTheme="minorHAnsi" w:eastAsiaTheme="minorHAnsi" w:hAnsiTheme="minorHAnsi" w:cstheme="minorBidi"/>
+              <w:color w:val="auto"/>
+              <w:sz w:val="22"/>
+              <w:szCs w:val="22"/>
+              <w:lang w:eastAsia="en-US"/>
+            </w:rPr>
             <w:id w:val="741612970"/>
             <w:docPartObj>
               <w:docPartGallery w:val="Table of Contents"/>
@@ -319,13 +330,8 @@
           </w:sdtPr>
           <w:sdtEndPr>
             <w:rPr>
-              <w:rFonts w:asciiTheme="minorHAnsi" w:eastAsiaTheme="minorHAnsi" w:hAnsiTheme="minorHAnsi" w:cstheme="minorBidi"/>
               <w:b/>
               <w:bCs/>
-              <w:color w:val="auto"/>
-              <w:sz w:val="22"/>
-              <w:szCs w:val="22"/>
-              <w:lang w:eastAsia="en-US"/>
             </w:rPr>
           </w:sdtEndPr>
           <w:sdtContent>
@@ -792,15 +798,11 @@
             </w:p>
           </w:sdtContent>
         </w:sdt>
-        <w:p/>
-        <w:p/>
-        <w:p/>
-        <w:p/>
-        <w:p/>
-        <w:p/>
-        <w:p/>
-        <w:p/>
-        <w:p/>
+        <w:p>
+          <w:r>
+            <w:br w:type="page"/>
+          </w:r>
+        </w:p>
         <w:p>
           <w:pPr>
             <w:pStyle w:val="Ttulo1"/>
@@ -822,14 +824,21 @@
         </w:p>
         <w:p/>
         <w:p>
+          <w:pPr>
+            <w:jc w:val="both"/>
+          </w:pPr>
           <w:r>
             <w:t>Antes de se iniciar qualquer atividade no site é necessária uma conta de utilizador, aceda á página de registo pela barra de navegação.</w:t>
+          </w:r>
+          <w:r>
+            <w:t xml:space="preserve"> A página de registo apresenta-se na Figura 1.</w:t>
           </w:r>
         </w:p>
       </w:sdtContent>
     </w:sdt>
     <w:p>
       <w:pPr>
+        <w:keepNext/>
         <w:jc w:val="center"/>
       </w:pPr>
       <w:r>
@@ -837,8 +846,8 @@
           <w:noProof/>
         </w:rPr>
         <w:drawing>
-          <wp:inline distT="0" distB="0" distL="0" distR="0" wp14:anchorId="1B7A8797" wp14:editId="4B8F7AAD">
-            <wp:extent cx="5400040" cy="2386965"/>
+          <wp:inline distT="0" distB="0" distL="0" distR="0" wp14:anchorId="1B7A8797" wp14:editId="56F0DB45">
+            <wp:extent cx="5019675" cy="2218833"/>
             <wp:effectExtent l="0" t="0" r="0" b="0"/>
             <wp:docPr id="1" name="Imagem 1"/>
             <wp:cNvGraphicFramePr>
@@ -860,7 +869,7 @@
                   <pic:spPr>
                     <a:xfrm>
                       <a:off x="0" y="0"/>
-                      <a:ext cx="5400040" cy="2386965"/>
+                      <a:ext cx="5038562" cy="2227182"/>
                     </a:xfrm>
                     <a:prstGeom prst="rect">
                       <a:avLst/>
@@ -874,6 +883,26 @@
       </w:r>
     </w:p>
     <w:p>
+      <w:pPr>
+        <w:pStyle w:val="Legenda"/>
+        <w:jc w:val="center"/>
+      </w:pPr>
+      <w:r>
+        <w:t xml:space="preserve">Figura </w:t>
+      </w:r>
+      <w:fldSimple w:instr=" SEQ Figura \* ARABIC ">
+        <w:r>
+          <w:rPr>
+            <w:noProof/>
+          </w:rPr>
+          <w:t>1</w:t>
+        </w:r>
+      </w:fldSimple>
+      <w:r>
+        <w:t xml:space="preserve"> - Página de Registo</w:t>
+      </w:r>
+    </w:p>
+    <w:p>
       <w:r>
         <w:rPr>
           <w:b/>
@@ -894,7 +923,10 @@
         </w:numPr>
       </w:pPr>
       <w:r>
-        <w:t xml:space="preserve">Um nome não pode conter espaços </w:t>
+        <w:t>Um nome não pode conter espaços</w:t>
+      </w:r>
+      <w:r>
+        <w:t>;</w:t>
       </w:r>
     </w:p>
     <w:p>
@@ -906,7 +938,13 @@
         </w:numPr>
       </w:pPr>
       <w:r>
-        <w:t xml:space="preserve">Uma senha precisa ser superior a 5 </w:t>
+        <w:t xml:space="preserve">Uma senha precisa </w:t>
+      </w:r>
+      <w:r>
+        <w:t>de conter mais do que</w:t>
+      </w:r>
+      <w:r>
+        <w:t xml:space="preserve"> 5 </w:t>
       </w:r>
       <w:r>
         <w:t>caracteres</w:t>
@@ -914,11 +952,9 @@
       <w:r>
         <w:t xml:space="preserve"> e não pode conter espaços</w:t>
       </w:r>
-    </w:p>
-    <w:p>
-      <w:pPr>
-        <w:ind w:left="360"/>
-      </w:pPr>
+      <w:r>
+        <w:t>.</w:t>
+      </w:r>
     </w:p>
     <w:p>
       <w:pPr>
@@ -945,9 +981,21 @@
         <w:t xml:space="preserve"> </w:t>
       </w:r>
     </w:p>
+    <w:p>
+      <w:pPr>
+        <w:jc w:val="both"/>
+      </w:pPr>
+      <w:r>
+        <w:t>Após registo o utilizador deve iniciar a sua seção pela página do Login</w:t>
+      </w:r>
+      <w:r>
+        <w:t>, que se a apresenta na Figura 2.</w:t>
+      </w:r>
+    </w:p>
     <w:p/>
     <w:p>
       <w:pPr>
+        <w:keepNext/>
         <w:jc w:val="center"/>
       </w:pPr>
       <w:r>
@@ -955,9 +1003,9 @@
           <w:noProof/>
         </w:rPr>
         <w:drawing>
-          <wp:inline distT="0" distB="0" distL="0" distR="0" wp14:anchorId="07B82E6A" wp14:editId="0D0A2347">
-            <wp:extent cx="4168060" cy="2842260"/>
-            <wp:effectExtent l="0" t="0" r="4445" b="0"/>
+          <wp:inline distT="0" distB="0" distL="0" distR="0" wp14:anchorId="07B82E6A" wp14:editId="7BBAB101">
+            <wp:extent cx="4078665" cy="2781300"/>
+            <wp:effectExtent l="0" t="0" r="0" b="0"/>
             <wp:docPr id="3" name="Imagem 3"/>
             <wp:cNvGraphicFramePr>
               <a:graphicFrameLocks xmlns:a="http://schemas.openxmlformats.org/drawingml/2006/main" noChangeAspect="1"/>
@@ -978,7 +1026,7 @@
                   <pic:spPr>
                     <a:xfrm>
                       <a:off x="0" y="0"/>
-                      <a:ext cx="4170163" cy="2843694"/>
+                      <a:ext cx="4094528" cy="2792117"/>
                     </a:xfrm>
                     <a:prstGeom prst="rect">
                       <a:avLst/>
@@ -992,8 +1040,23 @@
       </w:r>
     </w:p>
     <w:p>
-      <w:r>
-        <w:t>Após registo o utilizador deve iniciar a sua seção pela página do Login.</w:t>
+      <w:pPr>
+        <w:pStyle w:val="Legenda"/>
+        <w:jc w:val="center"/>
+      </w:pPr>
+      <w:r>
+        <w:t xml:space="preserve">Figura </w:t>
+      </w:r>
+      <w:fldSimple w:instr=" SEQ Figura \* ARABIC ">
+        <w:r>
+          <w:rPr>
+            <w:noProof/>
+          </w:rPr>
+          <w:t>2</w:t>
+        </w:r>
+      </w:fldSimple>
+      <w:r>
+        <w:t xml:space="preserve"> - Página de Login</w:t>
       </w:r>
     </w:p>
     <w:p>
@@ -1017,6 +1080,9 @@
     </w:p>
     <w:p/>
     <w:p>
+      <w:pPr>
+        <w:keepNext/>
+      </w:pPr>
       <w:r>
         <w:rPr>
           <w:noProof/>
@@ -1059,8 +1125,39 @@
       </w:r>
     </w:p>
     <w:p>
-      <w:r>
-        <w:t>Para aceder a cada parte do site, utilizamos a barra de navegação, cada página corresponde a:</w:t>
+      <w:pPr>
+        <w:pStyle w:val="Legenda"/>
+      </w:pPr>
+      <w:r>
+        <w:t xml:space="preserve">Figura </w:t>
+      </w:r>
+      <w:fldSimple w:instr=" SEQ Figura \* ARABIC ">
+        <w:r>
+          <w:rPr>
+            <w:noProof/>
+          </w:rPr>
+          <w:t>3</w:t>
+        </w:r>
+      </w:fldSimple>
+      <w:r>
+        <w:t xml:space="preserve"> - Barra de navegação do website</w:t>
+      </w:r>
+    </w:p>
+    <w:p>
+      <w:pPr>
+        <w:jc w:val="both"/>
+      </w:pPr>
+      <w:r>
+        <w:t>Na figura 3 apresenta-se a barra de navegação que é utilizada p</w:t>
+      </w:r>
+      <w:r>
+        <w:t>ara aceder a cada parte do site</w:t>
+      </w:r>
+      <w:r>
+        <w:t>,</w:t>
+      </w:r>
+      <w:r>
+        <w:t xml:space="preserve"> cada página corresponde a:</w:t>
       </w:r>
     </w:p>
     <w:p>
@@ -1070,9 +1167,13 @@
           <w:ilvl w:val="0"/>
           <w:numId w:val="2"/>
         </w:numPr>
-      </w:pPr>
-      <w:r>
-        <w:t>Câmaras – Página inicial após login, lista as câmaras do utilizador.</w:t>
+        <w:jc w:val="both"/>
+      </w:pPr>
+      <w:r>
+        <w:t>Câmaras – Página inicial após login, lista as câmaras do utilizador</w:t>
+      </w:r>
+      <w:r>
+        <w:t>;</w:t>
       </w:r>
     </w:p>
     <w:p>
@@ -1082,9 +1183,13 @@
           <w:ilvl w:val="0"/>
           <w:numId w:val="2"/>
         </w:numPr>
-      </w:pPr>
-      <w:r>
-        <w:t>Carregar – Carregamento de ficheiros para analise, imagens e vídeos.</w:t>
+        <w:jc w:val="both"/>
+      </w:pPr>
+      <w:r>
+        <w:t>Carregar – Carregamento de ficheiros para analise, imagens e vídeos</w:t>
+      </w:r>
+      <w:r>
+        <w:t>;</w:t>
       </w:r>
     </w:p>
     <w:p>
@@ -1094,9 +1199,13 @@
           <w:ilvl w:val="0"/>
           <w:numId w:val="2"/>
         </w:numPr>
-      </w:pPr>
-      <w:r>
-        <w:t>Galeria – Página onde é visível as imagens e vídeos guardados pelo sistema.</w:t>
+        <w:jc w:val="both"/>
+      </w:pPr>
+      <w:r>
+        <w:t>Galeria – Página onde é visível as imagens e vídeos guardados pelo sistema</w:t>
+      </w:r>
+      <w:r>
+        <w:t>;</w:t>
       </w:r>
     </w:p>
     <w:p>
@@ -1106,15 +1215,30 @@
           <w:ilvl w:val="0"/>
           <w:numId w:val="2"/>
         </w:numPr>
+        <w:jc w:val="both"/>
       </w:pPr>
       <w:r>
         <w:t>Sobre – Informação sobre o site e quem o fez.</w:t>
       </w:r>
     </w:p>
     <w:p>
-      <w:r>
-        <w:t>No final da barra há o indicador do nome do utilizador que esta em sessão e no final o botão para terminar a sessão.</w:t>
-      </w:r>
+      <w:pPr>
+        <w:jc w:val="both"/>
+      </w:pPr>
+      <w:r>
+        <w:t>No final da barra há o indicador do nome do utilizador que est</w:t>
+      </w:r>
+      <w:r>
+        <w:t>á</w:t>
+      </w:r>
+      <w:r>
+        <w:t xml:space="preserve"> em sessão e no final o botão para terminar a sessão.</w:t>
+      </w:r>
+    </w:p>
+    <w:p>
+      <w:pPr>
+        <w:jc w:val="both"/>
+      </w:pPr>
     </w:p>
     <w:p>
       <w:pPr>
@@ -1140,7 +1264,7 @@
           <w:noProof/>
         </w:rPr>
         <w:drawing>
-          <wp:anchor distT="0" distB="0" distL="114300" distR="114300" simplePos="0" relativeHeight="251663360" behindDoc="0" locked="0" layoutInCell="1" allowOverlap="1" wp14:anchorId="39530155" wp14:editId="07B6F39D">
+          <wp:anchor distT="0" distB="0" distL="114300" distR="114300" simplePos="0" relativeHeight="251663360" behindDoc="0" locked="0" layoutInCell="1" allowOverlap="1" wp14:anchorId="39530155" wp14:editId="29A6F194">
             <wp:simplePos x="0" y="0"/>
             <wp:positionH relativeFrom="margin">
               <wp:align>left</wp:align>
@@ -1148,8 +1272,8 @@
             <wp:positionV relativeFrom="paragraph">
               <wp:posOffset>260350</wp:posOffset>
             </wp:positionV>
-            <wp:extent cx="4051300" cy="2255520"/>
-            <wp:effectExtent l="0" t="0" r="6350" b="0"/>
+            <wp:extent cx="3962400" cy="2205990"/>
+            <wp:effectExtent l="0" t="0" r="0" b="3810"/>
             <wp:wrapSquare wrapText="bothSides"/>
             <wp:docPr id="5" name="Imagem 5"/>
             <wp:cNvGraphicFramePr>
@@ -1177,7 +1301,7 @@
                   <pic:spPr>
                     <a:xfrm>
                       <a:off x="0" y="0"/>
-                      <a:ext cx="4051300" cy="2255520"/>
+                      <a:ext cx="3964038" cy="2206938"/>
                     </a:xfrm>
                     <a:prstGeom prst="rect">
                       <a:avLst/>
@@ -1195,10 +1319,131 @@
           </wp:anchor>
         </w:drawing>
       </w:r>
-    </w:p>
-    <w:p>
-      <w:r>
-        <w:t xml:space="preserve">Para iniciar uma análise uma câmara IP ou uma transmissão, começa-se por clicar no botão de </w:t>
+      <w:r>
+        <w:rPr>
+          <w:noProof/>
+        </w:rPr>
+        <mc:AlternateContent>
+          <mc:Choice Requires="wps">
+            <w:drawing>
+              <wp:anchor distT="0" distB="0" distL="114300" distR="114300" simplePos="0" relativeHeight="251667456" behindDoc="0" locked="0" layoutInCell="1" allowOverlap="1" wp14:anchorId="06B085B9" wp14:editId="4081B669">
+                <wp:simplePos x="0" y="0"/>
+                <wp:positionH relativeFrom="column">
+                  <wp:posOffset>0</wp:posOffset>
+                </wp:positionH>
+                <wp:positionV relativeFrom="paragraph">
+                  <wp:posOffset>2573020</wp:posOffset>
+                </wp:positionV>
+                <wp:extent cx="4051300" cy="635"/>
+                <wp:effectExtent l="0" t="0" r="0" b="0"/>
+                <wp:wrapSquare wrapText="bothSides"/>
+                <wp:docPr id="2" name="Caixa de texto 2"/>
+                <wp:cNvGraphicFramePr/>
+                <a:graphic xmlns:a="http://schemas.openxmlformats.org/drawingml/2006/main">
+                  <a:graphicData uri="http://schemas.microsoft.com/office/word/2010/wordprocessingShape">
+                    <wps:wsp>
+                      <wps:cNvSpPr txBox="1"/>
+                      <wps:spPr>
+                        <a:xfrm>
+                          <a:off x="0" y="0"/>
+                          <a:ext cx="4051300" cy="635"/>
+                        </a:xfrm>
+                        <a:prstGeom prst="rect">
+                          <a:avLst/>
+                        </a:prstGeom>
+                        <a:solidFill>
+                          <a:prstClr val="white"/>
+                        </a:solidFill>
+                        <a:ln>
+                          <a:noFill/>
+                        </a:ln>
+                      </wps:spPr>
+                      <wps:txbx>
+                        <w:txbxContent>
+                          <w:p>
+                            <w:pPr>
+                              <w:pStyle w:val="Legenda"/>
+                              <w:rPr>
+                                <w:noProof/>
+                              </w:rPr>
+                            </w:pPr>
+                            <w:r>
+                              <w:t xml:space="preserve">Figura </w:t>
+                            </w:r>
+                            <w:fldSimple w:instr=" SEQ Figura \* ARABIC ">
+                              <w:r>
+                                <w:rPr>
+                                  <w:noProof/>
+                                </w:rPr>
+                                <w:t>4</w:t>
+                              </w:r>
+                            </w:fldSimple>
+                            <w:r>
+                              <w:t xml:space="preserve"> - Página das câmaras/transmissões</w:t>
+                            </w:r>
+                          </w:p>
+                        </w:txbxContent>
+                      </wps:txbx>
+                      <wps:bodyPr rot="0" spcFirstLastPara="0" vertOverflow="overflow" horzOverflow="overflow" vert="horz" wrap="square" lIns="0" tIns="0" rIns="0" bIns="0" numCol="1" spcCol="0" rtlCol="0" fromWordArt="0" anchor="t" anchorCtr="0" forceAA="0" compatLnSpc="1">
+                        <a:prstTxWarp prst="textNoShape">
+                          <a:avLst/>
+                        </a:prstTxWarp>
+                        <a:spAutoFit/>
+                      </wps:bodyPr>
+                    </wps:wsp>
+                  </a:graphicData>
+                </a:graphic>
+              </wp:anchor>
+            </w:drawing>
+          </mc:Choice>
+          <mc:Fallback>
+            <w:pict>
+              <v:shape w14:anchorId="06B085B9" id="Caixa de texto 2" o:spid="_x0000_s1028" type="#_x0000_t202" style="position:absolute;margin-left:0;margin-top:202.6pt;width:319pt;height:.05pt;z-index:251667456;visibility:visible;mso-wrap-style:square;mso-wrap-distance-left:9pt;mso-wrap-distance-top:0;mso-wrap-distance-right:9pt;mso-wrap-distance-bottom:0;mso-position-horizontal:absolute;mso-position-horizontal-relative:text;mso-position-vertical:absolute;mso-position-vertical-relative:text;v-text-anchor:top" o:gfxdata="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" stroked="f">
+                <v:textbox style="mso-fit-shape-to-text:t" inset="0,0,0,0">
+                  <w:txbxContent>
+                    <w:p>
+                      <w:pPr>
+                        <w:pStyle w:val="Legenda"/>
+                        <w:rPr>
+                          <w:noProof/>
+                        </w:rPr>
+                      </w:pPr>
+                      <w:r>
+                        <w:t xml:space="preserve">Figura </w:t>
+                      </w:r>
+                      <w:fldSimple w:instr=" SEQ Figura \* ARABIC ">
+                        <w:r>
+                          <w:rPr>
+                            <w:noProof/>
+                          </w:rPr>
+                          <w:t>4</w:t>
+                        </w:r>
+                      </w:fldSimple>
+                      <w:r>
+                        <w:t xml:space="preserve"> - Página das câmaras/transmissões</w:t>
+                      </w:r>
+                    </w:p>
+                  </w:txbxContent>
+                </v:textbox>
+                <w10:wrap type="square"/>
+              </v:shape>
+            </w:pict>
+          </mc:Fallback>
+        </mc:AlternateContent>
+      </w:r>
+    </w:p>
+    <w:p>
+      <w:pPr>
+        <w:jc w:val="both"/>
+      </w:pPr>
+      <w:r>
+        <w:t xml:space="preserve">Para iniciar </w:t>
+      </w:r>
+      <w:r>
+        <w:t>a análise de</w:t>
+      </w:r>
+      <w:r>
+        <w:t xml:space="preserve"> uma câmara IP ou uma transmissão, começa-se por clicar no botão de </w:t>
       </w:r>
       <w:r>
         <w:rPr>
@@ -1208,19 +1453,17 @@
         <w:t>Nova Câmara</w:t>
       </w:r>
       <w:r>
-        <w:t>.</w:t>
-      </w:r>
-    </w:p>
-    <w:p/>
-    <w:p/>
-    <w:p/>
-    <w:p>
-      <w:r>
-        <w:rPr>
-          <w:noProof/>
-        </w:rPr>
+        <w:t>, que contém o sinal de soma (+), como ilustra a Figura 4. Ao carregar no botão será levado para a página de adição de uma nova câmara, como se vê na figura 5.</w:t>
+      </w:r>
+    </w:p>
+    <w:p>
+      <w:r>
+        <w:rPr>
+          <w:noProof/>
+        </w:rPr>
+        <w:lastRenderedPageBreak/>
         <w:drawing>
-          <wp:anchor distT="0" distB="0" distL="114300" distR="114300" simplePos="0" relativeHeight="251664384" behindDoc="0" locked="0" layoutInCell="1" allowOverlap="1" wp14:anchorId="1861B810" wp14:editId="30985CF3">
+          <wp:anchor distT="0" distB="0" distL="114300" distR="114300" simplePos="0" relativeHeight="251664384" behindDoc="0" locked="0" layoutInCell="1" allowOverlap="1" wp14:anchorId="1861B810" wp14:editId="1ADCAAB4">
             <wp:simplePos x="0" y="0"/>
             <wp:positionH relativeFrom="margin">
               <wp:align>left</wp:align>
@@ -1228,7 +1471,7 @@
             <wp:positionV relativeFrom="paragraph">
               <wp:posOffset>283845</wp:posOffset>
             </wp:positionV>
-            <wp:extent cx="4099560" cy="2729865"/>
+            <wp:extent cx="3775710" cy="2514600"/>
             <wp:effectExtent l="0" t="0" r="0" b="0"/>
             <wp:wrapSquare wrapText="bothSides"/>
             <wp:docPr id="10" name="Imagem 10"/>
@@ -1257,7 +1500,7 @@
                   <pic:spPr>
                     <a:xfrm>
                       <a:off x="0" y="0"/>
-                      <a:ext cx="4099560" cy="2729865"/>
+                      <a:ext cx="3775710" cy="2514600"/>
                     </a:xfrm>
                     <a:prstGeom prst="rect">
                       <a:avLst/>
@@ -1278,6 +1521,7 @@
     </w:p>
     <w:p>
       <w:pPr>
+        <w:jc w:val="both"/>
         <w:rPr>
           <w:noProof/>
         </w:rPr>
@@ -1292,40 +1536,249 @@
         <w:rPr>
           <w:noProof/>
         </w:rPr>
-        <w:t>âmara, os nomes das câmaras são diferente uns outros, no link coloque o IP ou um ligação a uma pagina web com uma stream direta.</w:t>
-      </w:r>
-    </w:p>
-    <w:p>
-      <w:pPr>
-        <w:rPr>
-          <w:noProof/>
-        </w:rPr>
-      </w:pPr>
-      <w:r>
-        <w:rPr>
-          <w:noProof/>
-        </w:rPr>
-        <w:t>É necessário escolher pelo menos um filtro.</w:t>
-      </w:r>
-    </w:p>
-    <w:p>
-      <w:pPr>
-        <w:rPr>
-          <w:noProof/>
-        </w:rPr>
-      </w:pPr>
-    </w:p>
-    <w:p>
-      <w:pPr>
-        <w:rPr>
-          <w:noProof/>
-        </w:rPr>
-      </w:pPr>
-      <w:r>
-        <w:rPr>
-          <w:noProof/>
-        </w:rPr>
-        <w:lastRenderedPageBreak/>
+        <w:t>âmara</w:t>
+      </w:r>
+      <w:r>
+        <w:rPr>
+          <w:noProof/>
+        </w:rPr>
+        <w:t xml:space="preserve"> no local que indica “Nome”</w:t>
+      </w:r>
+      <w:r>
+        <w:rPr>
+          <w:noProof/>
+        </w:rPr>
+        <w:t xml:space="preserve">, os nomes das câmaras </w:t>
+      </w:r>
+      <w:r>
+        <w:rPr>
+          <w:noProof/>
+        </w:rPr>
+        <w:t>devem ser</w:t>
+      </w:r>
+      <w:r>
+        <w:rPr>
+          <w:noProof/>
+        </w:rPr>
+        <w:t xml:space="preserve"> diferente</w:t>
+      </w:r>
+      <w:r>
+        <w:rPr>
+          <w:noProof/>
+        </w:rPr>
+        <w:t>s</w:t>
+      </w:r>
+      <w:r>
+        <w:rPr>
+          <w:noProof/>
+        </w:rPr>
+        <w:t xml:space="preserve"> uns </w:t>
+      </w:r>
+      <w:r>
+        <w:rPr>
+          <w:noProof/>
+        </w:rPr>
+        <w:t xml:space="preserve">dos </w:t>
+      </w:r>
+      <w:r>
+        <w:rPr>
+          <w:noProof/>
+        </w:rPr>
+        <w:t>outros</w:t>
+      </w:r>
+      <w:r>
+        <w:rPr>
+          <w:noProof/>
+        </w:rPr>
+        <w:t>.</w:t>
+      </w:r>
+      <w:r>
+        <w:rPr>
+          <w:noProof/>
+        </w:rPr>
+        <w:t xml:space="preserve"> </w:t>
+      </w:r>
+      <w:r>
+        <w:rPr>
+          <w:noProof/>
+        </w:rPr>
+        <w:t>N</w:t>
+      </w:r>
+      <w:r>
+        <w:rPr>
+          <w:noProof/>
+        </w:rPr>
+        <w:t>o link coloque o IP ou um</w:t>
+      </w:r>
+      <w:r>
+        <w:rPr>
+          <w:noProof/>
+        </w:rPr>
+        <w:t>a</w:t>
+      </w:r>
+      <w:r>
+        <w:rPr>
+          <w:noProof/>
+        </w:rPr>
+        <w:t xml:space="preserve"> ligação a uma pagina web com uma stream direta.</w:t>
+      </w:r>
+    </w:p>
+    <w:p>
+      <w:pPr>
+        <w:jc w:val="both"/>
+        <w:rPr>
+          <w:noProof/>
+        </w:rPr>
+      </w:pPr>
+      <w:r>
+        <w:rPr>
+          <w:noProof/>
+        </w:rPr>
+        <w:t>É necessário escolher pelo menos um filtro</w:t>
+      </w:r>
+      <w:r>
+        <w:rPr>
+          <w:noProof/>
+        </w:rPr>
+        <w:t xml:space="preserve"> para que a câmara seja processada</w:t>
+      </w:r>
+      <w:r>
+        <w:rPr>
+          <w:noProof/>
+        </w:rPr>
+        <w:t>.</w:t>
+      </w:r>
+    </w:p>
+    <w:p>
+      <w:pPr>
+        <w:rPr>
+          <w:noProof/>
+        </w:rPr>
+      </w:pPr>
+      <w:r>
+        <w:rPr>
+          <w:noProof/>
+        </w:rPr>
+        <mc:AlternateContent>
+          <mc:Choice Requires="wps">
+            <w:drawing>
+              <wp:anchor distT="0" distB="0" distL="114300" distR="114300" simplePos="0" relativeHeight="251669504" behindDoc="0" locked="0" layoutInCell="1" allowOverlap="1" wp14:anchorId="4CD2CA77" wp14:editId="6725AA02">
+                <wp:simplePos x="0" y="0"/>
+                <wp:positionH relativeFrom="margin">
+                  <wp:align>left</wp:align>
+                </wp:positionH>
+                <wp:positionV relativeFrom="paragraph">
+                  <wp:posOffset>11430</wp:posOffset>
+                </wp:positionV>
+                <wp:extent cx="4099560" cy="635"/>
+                <wp:effectExtent l="0" t="0" r="0" b="0"/>
+                <wp:wrapSquare wrapText="bothSides"/>
+                <wp:docPr id="6" name="Caixa de texto 6"/>
+                <wp:cNvGraphicFramePr/>
+                <a:graphic xmlns:a="http://schemas.openxmlformats.org/drawingml/2006/main">
+                  <a:graphicData uri="http://schemas.microsoft.com/office/word/2010/wordprocessingShape">
+                    <wps:wsp>
+                      <wps:cNvSpPr txBox="1"/>
+                      <wps:spPr>
+                        <a:xfrm>
+                          <a:off x="0" y="0"/>
+                          <a:ext cx="4099560" cy="635"/>
+                        </a:xfrm>
+                        <a:prstGeom prst="rect">
+                          <a:avLst/>
+                        </a:prstGeom>
+                        <a:solidFill>
+                          <a:prstClr val="white"/>
+                        </a:solidFill>
+                        <a:ln>
+                          <a:noFill/>
+                        </a:ln>
+                      </wps:spPr>
+                      <wps:txbx>
+                        <w:txbxContent>
+                          <w:p>
+                            <w:pPr>
+                              <w:pStyle w:val="Legenda"/>
+                              <w:rPr>
+                                <w:noProof/>
+                              </w:rPr>
+                            </w:pPr>
+                            <w:r>
+                              <w:t xml:space="preserve">Figura </w:t>
+                            </w:r>
+                            <w:fldSimple w:instr=" SEQ Figura \* ARABIC ">
+                              <w:r>
+                                <w:rPr>
+                                  <w:noProof/>
+                                </w:rPr>
+                                <w:t>5</w:t>
+                              </w:r>
+                            </w:fldSimple>
+                            <w:r>
+                              <w:t xml:space="preserve"> - Página de inserção de uma nova câmara</w:t>
+                            </w:r>
+                          </w:p>
+                        </w:txbxContent>
+                      </wps:txbx>
+                      <wps:bodyPr rot="0" spcFirstLastPara="0" vertOverflow="overflow" horzOverflow="overflow" vert="horz" wrap="square" lIns="0" tIns="0" rIns="0" bIns="0" numCol="1" spcCol="0" rtlCol="0" fromWordArt="0" anchor="t" anchorCtr="0" forceAA="0" compatLnSpc="1">
+                        <a:prstTxWarp prst="textNoShape">
+                          <a:avLst/>
+                        </a:prstTxWarp>
+                        <a:spAutoFit/>
+                      </wps:bodyPr>
+                    </wps:wsp>
+                  </a:graphicData>
+                </a:graphic>
+                <wp14:sizeRelV relativeFrom="margin">
+                  <wp14:pctHeight>0</wp14:pctHeight>
+                </wp14:sizeRelV>
+              </wp:anchor>
+            </w:drawing>
+          </mc:Choice>
+          <mc:Fallback>
+            <w:pict>
+              <v:shape w14:anchorId="4CD2CA77" id="Caixa de texto 6" o:spid="_x0000_s1029" type="#_x0000_t202" style="position:absolute;margin-left:0;margin-top:.9pt;width:322.8pt;height:.05pt;z-index:251669504;visibility:visible;mso-wrap-style:square;mso-height-percent:0;mso-wrap-distance-left:9pt;mso-wrap-distance-top:0;mso-wrap-distance-right:9pt;mso-wrap-distance-bottom:0;mso-position-horizontal:left;mso-position-horizontal-relative:margin;mso-position-vertical:absolute;mso-position-vertical-relative:text;mso-height-percent:0;mso-height-relative:margin;v-text-anchor:top" o:gfxdata="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" stroked="f">
+                <v:textbox style="mso-fit-shape-to-text:t" inset="0,0,0,0">
+                  <w:txbxContent>
+                    <w:p>
+                      <w:pPr>
+                        <w:pStyle w:val="Legenda"/>
+                        <w:rPr>
+                          <w:noProof/>
+                        </w:rPr>
+                      </w:pPr>
+                      <w:r>
+                        <w:t xml:space="preserve">Figura </w:t>
+                      </w:r>
+                      <w:fldSimple w:instr=" SEQ Figura \* ARABIC ">
+                        <w:r>
+                          <w:rPr>
+                            <w:noProof/>
+                          </w:rPr>
+                          <w:t>5</w:t>
+                        </w:r>
+                      </w:fldSimple>
+                      <w:r>
+                        <w:t xml:space="preserve"> - Página de inserção de uma nova câmara</w:t>
+                      </w:r>
+                    </w:p>
+                  </w:txbxContent>
+                </v:textbox>
+                <w10:wrap type="square" anchorx="margin"/>
+              </v:shape>
+            </w:pict>
+          </mc:Fallback>
+        </mc:AlternateContent>
+      </w:r>
+    </w:p>
+    <w:p>
+      <w:pPr>
+        <w:keepNext/>
+      </w:pPr>
+      <w:r>
+        <w:rPr>
+          <w:noProof/>
+        </w:rPr>
         <w:drawing>
           <wp:inline distT="0" distB="0" distL="0" distR="0" wp14:anchorId="7D6DF895" wp14:editId="30FAEAC2">
             <wp:extent cx="5400040" cy="2487930"/>
@@ -1365,42 +1818,157 @@
     </w:p>
     <w:p>
       <w:pPr>
-        <w:rPr>
-          <w:noProof/>
-        </w:rPr>
-      </w:pPr>
-      <w:r>
-        <w:rPr>
-          <w:noProof/>
-        </w:rPr>
-        <w:t>Na pagina incial poderá então verificar as câmaras em processo que foram criadas.</w:t>
-      </w:r>
-    </w:p>
-    <w:p>
-      <w:pPr>
-        <w:rPr>
-          <w:noProof/>
-        </w:rPr>
-      </w:pPr>
-    </w:p>
-    <w:p>
-      <w:pPr>
-        <w:rPr>
-          <w:noProof/>
-        </w:rPr>
-      </w:pPr>
-      <w:r>
-        <w:rPr>
-          <w:noProof/>
-        </w:rPr>
-        <w:t>Ao clicar na câmara acede á pagina da stream, onde pode modificar em tempo real que objetos detetar e também como a qualidade da imagem alterado o brilho e o contraste para obter melhores resultados.</w:t>
-      </w:r>
-    </w:p>
-    <w:p>
-      <w:r>
-        <w:rPr>
-          <w:noProof/>
-        </w:rPr>
+        <w:pStyle w:val="Legenda"/>
+        <w:rPr>
+          <w:noProof/>
+        </w:rPr>
+      </w:pPr>
+      <w:r>
+        <w:t xml:space="preserve">Figura </w:t>
+      </w:r>
+      <w:fldSimple w:instr=" SEQ Figura \* ARABIC ">
+        <w:r>
+          <w:rPr>
+            <w:noProof/>
+          </w:rPr>
+          <w:t>6</w:t>
+        </w:r>
+      </w:fldSimple>
+      <w:r>
+        <w:t xml:space="preserve"> - Página das câmaras com uma câmara adicionada</w:t>
+      </w:r>
+    </w:p>
+    <w:p>
+      <w:pPr>
+        <w:rPr>
+          <w:noProof/>
+        </w:rPr>
+      </w:pPr>
+      <w:r>
+        <w:rPr>
+          <w:noProof/>
+        </w:rPr>
+        <w:t xml:space="preserve">Na pagina </w:t>
+      </w:r>
+      <w:r>
+        <w:rPr>
+          <w:noProof/>
+        </w:rPr>
+        <w:t xml:space="preserve">das câmaras </w:t>
+      </w:r>
+      <w:r>
+        <w:rPr>
+          <w:noProof/>
+        </w:rPr>
+        <w:t>poderá então verificar as câmaras em processo que foram criadas</w:t>
+      </w:r>
+      <w:r>
+        <w:rPr>
+          <w:noProof/>
+        </w:rPr>
+        <w:t>, como ilustra a figura 6</w:t>
+      </w:r>
+      <w:r>
+        <w:rPr>
+          <w:noProof/>
+        </w:rPr>
+        <w:t>.</w:t>
+      </w:r>
+    </w:p>
+    <w:p>
+      <w:pPr>
+        <w:rPr>
+          <w:noProof/>
+        </w:rPr>
+      </w:pPr>
+      <w:r>
+        <w:rPr>
+          <w:noProof/>
+        </w:rPr>
+        <w:t>Ao clicar na câmara acede á pagina da stream</w:t>
+      </w:r>
+      <w:r>
+        <w:rPr>
+          <w:noProof/>
+        </w:rPr>
+        <w:t xml:space="preserve">, </w:t>
+      </w:r>
+      <w:r>
+        <w:rPr>
+          <w:noProof/>
+        </w:rPr>
+        <w:t xml:space="preserve">ilustrada na figura </w:t>
+      </w:r>
+      <w:r>
+        <w:rPr>
+          <w:noProof/>
+        </w:rPr>
+        <w:t>7</w:t>
+      </w:r>
+      <w:r>
+        <w:rPr>
+          <w:noProof/>
+        </w:rPr>
+        <w:t xml:space="preserve">, onde pode modificar em tempo real que objetos detetar e também </w:t>
+      </w:r>
+      <w:r>
+        <w:rPr>
+          <w:noProof/>
+        </w:rPr>
+        <w:t xml:space="preserve">o aspecto </w:t>
+      </w:r>
+      <w:r>
+        <w:rPr>
+          <w:noProof/>
+        </w:rPr>
+        <w:t>da imagem</w:t>
+      </w:r>
+      <w:r>
+        <w:rPr>
+          <w:noProof/>
+        </w:rPr>
+        <w:t>,</w:t>
+      </w:r>
+      <w:r>
+        <w:rPr>
+          <w:noProof/>
+        </w:rPr>
+        <w:t xml:space="preserve"> altera</w:t>
+      </w:r>
+      <w:r>
+        <w:rPr>
+          <w:noProof/>
+        </w:rPr>
+        <w:t>n</w:t>
+      </w:r>
+      <w:r>
+        <w:rPr>
+          <w:noProof/>
+        </w:rPr>
+        <w:t>do o brilho e o contraste para obter resultados</w:t>
+      </w:r>
+      <w:r>
+        <w:rPr>
+          <w:noProof/>
+        </w:rPr>
+        <w:t xml:space="preserve"> diferentes</w:t>
+      </w:r>
+      <w:r>
+        <w:rPr>
+          <w:noProof/>
+        </w:rPr>
+        <w:t>.</w:t>
+      </w:r>
+    </w:p>
+    <w:p>
+      <w:pPr>
+        <w:keepNext/>
+      </w:pPr>
+      <w:r>
+        <w:rPr>
+          <w:noProof/>
+        </w:rPr>
+        <w:lastRenderedPageBreak/>
         <w:drawing>
           <wp:inline distT="0" distB="0" distL="0" distR="0" wp14:anchorId="4E7A56DC" wp14:editId="45C0DD8E">
             <wp:extent cx="5400040" cy="2244725"/>
@@ -1439,17 +2007,55 @@
       </w:r>
     </w:p>
     <w:p>
-      <w:r>
-        <w:t>Nesta mesma página é possível remover a stream da sua conta, clicando no botão de apagar, deste modo esta stream é eliminada dos registos do utilizador.</w:t>
-      </w:r>
-    </w:p>
-    <w:p/>
-    <w:p/>
-    <w:p/>
-    <w:p/>
-    <w:p/>
-    <w:p/>
-    <w:p/>
+      <w:pPr>
+        <w:pStyle w:val="Legenda"/>
+      </w:pPr>
+      <w:r>
+        <w:t xml:space="preserve">Figura </w:t>
+      </w:r>
+      <w:fldSimple w:instr=" SEQ Figura \* ARABIC ">
+        <w:r>
+          <w:rPr>
+            <w:noProof/>
+          </w:rPr>
+          <w:t>7</w:t>
+        </w:r>
+      </w:fldSimple>
+      <w:r>
+        <w:t xml:space="preserve"> - Página da </w:t>
+      </w:r>
+      <w:proofErr w:type="spellStart"/>
+      <w:r>
+        <w:t>stream</w:t>
+      </w:r>
+      <w:proofErr w:type="spellEnd"/>
+    </w:p>
+    <w:p>
+      <w:r>
+        <w:t xml:space="preserve">Nesta página é possível remover a </w:t>
+      </w:r>
+      <w:proofErr w:type="spellStart"/>
+      <w:r>
+        <w:t>stream</w:t>
+      </w:r>
+      <w:proofErr w:type="spellEnd"/>
+      <w:r>
+        <w:t xml:space="preserve"> da sua conta, clicando no botão de apagar, deste modo esta </w:t>
+      </w:r>
+      <w:proofErr w:type="spellStart"/>
+      <w:r>
+        <w:t>stream</w:t>
+      </w:r>
+      <w:proofErr w:type="spellEnd"/>
+      <w:r>
+        <w:t xml:space="preserve"> é eliminada dos registos do utilizador.</w:t>
+      </w:r>
+    </w:p>
+    <w:p>
+      <w:r>
+        <w:br w:type="page"/>
+      </w:r>
+    </w:p>
     <w:p>
       <w:pPr>
         <w:pStyle w:val="Ttulo1"/>
@@ -1469,23 +2075,22 @@
       </w:r>
       <w:bookmarkEnd w:id="4"/>
     </w:p>
-    <w:p/>
     <w:p>
       <w:r>
         <w:rPr>
           <w:noProof/>
         </w:rPr>
         <w:drawing>
-          <wp:anchor distT="0" distB="0" distL="114300" distR="114300" simplePos="0" relativeHeight="251665408" behindDoc="0" locked="0" layoutInCell="1" allowOverlap="1" wp14:anchorId="12E60519" wp14:editId="328820E1">
+          <wp:anchor distT="0" distB="0" distL="114300" distR="114300" simplePos="0" relativeHeight="251665408" behindDoc="0" locked="0" layoutInCell="1" allowOverlap="1" wp14:anchorId="12E60519" wp14:editId="41521EFF">
             <wp:simplePos x="0" y="0"/>
             <wp:positionH relativeFrom="column">
-              <wp:posOffset>1905</wp:posOffset>
+              <wp:posOffset>1453515</wp:posOffset>
             </wp:positionH>
             <wp:positionV relativeFrom="paragraph">
-              <wp:posOffset>-635</wp:posOffset>
+              <wp:posOffset>285750</wp:posOffset>
             </wp:positionV>
-            <wp:extent cx="3992608" cy="2682240"/>
-            <wp:effectExtent l="0" t="0" r="8255" b="3810"/>
+            <wp:extent cx="3935095" cy="2643505"/>
+            <wp:effectExtent l="0" t="0" r="8255" b="4445"/>
             <wp:wrapSquare wrapText="bothSides"/>
             <wp:docPr id="13" name="Imagem 13"/>
             <wp:cNvGraphicFramePr>
@@ -1513,7 +2118,7 @@
                   <pic:spPr>
                     <a:xfrm>
                       <a:off x="0" y="0"/>
-                      <a:ext cx="3992608" cy="2682240"/>
+                      <a:ext cx="3935095" cy="2643505"/>
                     </a:xfrm>
                     <a:prstGeom prst="rect">
                       <a:avLst/>
@@ -1522,31 +2127,192 @@
                 </pic:pic>
               </a:graphicData>
             </a:graphic>
+            <wp14:sizeRelH relativeFrom="margin">
+              <wp14:pctWidth>0</wp14:pctWidth>
+            </wp14:sizeRelH>
+            <wp14:sizeRelV relativeFrom="margin">
+              <wp14:pctHeight>0</wp14:pctHeight>
+            </wp14:sizeRelV>
           </wp:anchor>
         </w:drawing>
       </w:r>
-      <w:r>
-        <w:t xml:space="preserve">Nesta página o utilizador pode carregar ficheiros que tenha na sua máquina para analise. </w:t>
-      </w:r>
-    </w:p>
-    <w:p>
+    </w:p>
+    <w:p>
+      <w:pPr>
+        <w:jc w:val="both"/>
+      </w:pPr>
+      <w:r>
+        <w:t>Nesta página</w:t>
+      </w:r>
+      <w:r>
+        <w:t>, ilustrada na figura 8,</w:t>
+      </w:r>
+      <w:r>
+        <w:t xml:space="preserve"> o utilizador pode carregar ficheiros que tenha na sua máquina para analise. </w:t>
+      </w:r>
+    </w:p>
+    <w:p>
+      <w:pPr>
+        <w:jc w:val="both"/>
+      </w:pPr>
       <w:r>
         <w:t>Os tipos de ficheiros suportados são MP4 para vídeos, PNG, JPG e JPEG para imagens.</w:t>
       </w:r>
     </w:p>
     <w:p>
-      <w:r>
-        <w:t>É necessário pelo menos escolher um filtro.</w:t>
-      </w:r>
-    </w:p>
-    <w:p/>
-    <w:p>
-      <w:r>
-        <w:t>Ao carregar um ficheiro, será redirecionado para a galeria para a imagem processada.</w:t>
-      </w:r>
-    </w:p>
-    <w:p>
-      <w:pPr>
+      <w:pPr>
+        <w:jc w:val="both"/>
+      </w:pPr>
+      <w:r>
+        <w:t>Tal como com as câmaras é</w:t>
+      </w:r>
+      <w:r>
+        <w:t xml:space="preserve"> necessário escolher </w:t>
+      </w:r>
+      <w:r>
+        <w:t xml:space="preserve">pelo menos </w:t>
+      </w:r>
+      <w:r>
+        <w:t>um filtro.</w:t>
+      </w:r>
+    </w:p>
+    <w:p>
+      <w:r>
+        <w:rPr>
+          <w:noProof/>
+        </w:rPr>
+        <mc:AlternateContent>
+          <mc:Choice Requires="wps">
+            <w:drawing>
+              <wp:anchor distT="0" distB="0" distL="114300" distR="114300" simplePos="0" relativeHeight="251671552" behindDoc="0" locked="0" layoutInCell="1" allowOverlap="1" wp14:anchorId="59938547" wp14:editId="18974A86">
+                <wp:simplePos x="0" y="0"/>
+                <wp:positionH relativeFrom="column">
+                  <wp:posOffset>1396365</wp:posOffset>
+                </wp:positionH>
+                <wp:positionV relativeFrom="paragraph">
+                  <wp:posOffset>36830</wp:posOffset>
+                </wp:positionV>
+                <wp:extent cx="3992245" cy="200025"/>
+                <wp:effectExtent l="0" t="0" r="8255" b="9525"/>
+                <wp:wrapSquare wrapText="bothSides"/>
+                <wp:docPr id="7" name="Caixa de texto 7"/>
+                <wp:cNvGraphicFramePr/>
+                <a:graphic xmlns:a="http://schemas.openxmlformats.org/drawingml/2006/main">
+                  <a:graphicData uri="http://schemas.microsoft.com/office/word/2010/wordprocessingShape">
+                    <wps:wsp>
+                      <wps:cNvSpPr txBox="1"/>
+                      <wps:spPr>
+                        <a:xfrm>
+                          <a:off x="0" y="0"/>
+                          <a:ext cx="3992245" cy="200025"/>
+                        </a:xfrm>
+                        <a:prstGeom prst="rect">
+                          <a:avLst/>
+                        </a:prstGeom>
+                        <a:solidFill>
+                          <a:prstClr val="white"/>
+                        </a:solidFill>
+                        <a:ln>
+                          <a:noFill/>
+                        </a:ln>
+                      </wps:spPr>
+                      <wps:txbx>
+                        <w:txbxContent>
+                          <w:p>
+                            <w:pPr>
+                              <w:pStyle w:val="Legenda"/>
+                              <w:rPr>
+                                <w:noProof/>
+                              </w:rPr>
+                            </w:pPr>
+                            <w:r>
+                              <w:t xml:space="preserve">Figura </w:t>
+                            </w:r>
+                            <w:fldSimple w:instr=" SEQ Figura \* ARABIC ">
+                              <w:r>
+                                <w:rPr>
+                                  <w:noProof/>
+                                </w:rPr>
+                                <w:t>8</w:t>
+                              </w:r>
+                            </w:fldSimple>
+                            <w:r>
+                              <w:t xml:space="preserve"> - Página de carregamento de ficheiros</w:t>
+                            </w:r>
+                          </w:p>
+                        </w:txbxContent>
+                      </wps:txbx>
+                      <wps:bodyPr rot="0" spcFirstLastPara="0" vertOverflow="overflow" horzOverflow="overflow" vert="horz" wrap="square" lIns="0" tIns="0" rIns="0" bIns="0" numCol="1" spcCol="0" rtlCol="0" fromWordArt="0" anchor="t" anchorCtr="0" forceAA="0" compatLnSpc="1">
+                        <a:prstTxWarp prst="textNoShape">
+                          <a:avLst/>
+                        </a:prstTxWarp>
+                        <a:noAutofit/>
+                      </wps:bodyPr>
+                    </wps:wsp>
+                  </a:graphicData>
+                </a:graphic>
+                <wp14:sizeRelV relativeFrom="margin">
+                  <wp14:pctHeight>0</wp14:pctHeight>
+                </wp14:sizeRelV>
+              </wp:anchor>
+            </w:drawing>
+          </mc:Choice>
+          <mc:Fallback>
+            <w:pict>
+              <v:shape w14:anchorId="59938547" id="Caixa de texto 7" o:spid="_x0000_s1030" type="#_x0000_t202" style="position:absolute;margin-left:109.95pt;margin-top:2.9pt;width:314.35pt;height:15.75pt;z-index:251671552;visibility:visible;mso-wrap-style:square;mso-height-percent:0;mso-wrap-distance-left:9pt;mso-wrap-distance-top:0;mso-wrap-distance-right:9pt;mso-wrap-distance-bottom:0;mso-position-horizontal:absolute;mso-position-horizontal-relative:text;mso-position-vertical:absolute;mso-position-vertical-relative:text;mso-height-percent:0;mso-height-relative:margin;v-text-anchor:top" o:gfxdata="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" stroked="f">
+                <v:textbox inset="0,0,0,0">
+                  <w:txbxContent>
+                    <w:p>
+                      <w:pPr>
+                        <w:pStyle w:val="Legenda"/>
+                        <w:rPr>
+                          <w:noProof/>
+                        </w:rPr>
+                      </w:pPr>
+                      <w:r>
+                        <w:t xml:space="preserve">Figura </w:t>
+                      </w:r>
+                      <w:fldSimple w:instr=" SEQ Figura \* ARABIC ">
+                        <w:r>
+                          <w:rPr>
+                            <w:noProof/>
+                          </w:rPr>
+                          <w:t>8</w:t>
+                        </w:r>
+                      </w:fldSimple>
+                      <w:r>
+                        <w:t xml:space="preserve"> - Página de carregamento de ficheiros</w:t>
+                      </w:r>
+                    </w:p>
+                  </w:txbxContent>
+                </v:textbox>
+                <w10:wrap type="square"/>
+              </v:shape>
+            </w:pict>
+          </mc:Fallback>
+        </mc:AlternateContent>
+      </w:r>
+    </w:p>
+    <w:p>
+      <w:r>
+        <w:t>Ao carregar um ficheiro, será redirecionado para a galeria</w:t>
+      </w:r>
+      <w:r>
+        <w:t>, com o resultado do processamento da</w:t>
+      </w:r>
+      <w:r>
+        <w:t xml:space="preserve"> imagem</w:t>
+      </w:r>
+      <w:r>
+        <w:t xml:space="preserve"> ou vídeo, como se pode ver na figura 9</w:t>
+      </w:r>
+      <w:r>
+        <w:t>.</w:t>
+      </w:r>
+    </w:p>
+    <w:p>
+      <w:pPr>
+        <w:keepNext/>
         <w:jc w:val="center"/>
       </w:pPr>
       <w:r>
@@ -1591,27 +2357,76 @@
       </w:r>
     </w:p>
     <w:p>
-      <w:r>
-        <w:t xml:space="preserve">No caso dos vídeos, o processamento demora um maior tempo, </w:t>
-      </w:r>
-      <w:r>
-        <w:t>para indicar o quando o processo está completo irá aparecer uma barra de progresso.</w:t>
-      </w:r>
-    </w:p>
-    <w:p>
-      <w:pPr>
-        <w:rPr>
-          <w:noProof/>
-        </w:rPr>
-      </w:pPr>
-      <w:r>
-        <w:rPr>
-          <w:noProof/>
-        </w:rPr>
+      <w:pPr>
+        <w:pStyle w:val="Legenda"/>
+        <w:jc w:val="center"/>
+      </w:pPr>
+      <w:r>
+        <w:t xml:space="preserve">Figura </w:t>
+      </w:r>
+      <w:fldSimple w:instr=" SEQ Figura \* ARABIC ">
+        <w:r>
+          <w:rPr>
+            <w:noProof/>
+          </w:rPr>
+          <w:t>9</w:t>
+        </w:r>
+      </w:fldSimple>
+      <w:r>
+        <w:t xml:space="preserve"> - Página de visualização de uma imagem</w:t>
+      </w:r>
+    </w:p>
+    <w:p>
+      <w:r>
+        <w:t xml:space="preserve">No caso dos vídeos, o processamento demora um </w:t>
+      </w:r>
+      <w:r>
+        <w:t>pouco mais</w:t>
+      </w:r>
+      <w:r>
+        <w:t xml:space="preserve"> tempo, </w:t>
+      </w:r>
+      <w:r>
+        <w:t>para indicar quan</w:t>
+      </w:r>
+      <w:r>
+        <w:t>to d</w:t>
+      </w:r>
+      <w:r>
+        <w:t xml:space="preserve">o </w:t>
+      </w:r>
+      <w:r>
+        <w:t xml:space="preserve">vídeo já foi </w:t>
+      </w:r>
+      <w:r>
+        <w:t>process</w:t>
+      </w:r>
+      <w:r>
+        <w:t>ado</w:t>
+      </w:r>
+      <w:r>
+        <w:t xml:space="preserve"> irá aparecer uma barra de progresso</w:t>
+      </w:r>
+      <w:r>
+        <w:t>, como mostra a figura 10</w:t>
+      </w:r>
+      <w:r>
+        <w:t>.</w:t>
+      </w:r>
+    </w:p>
+    <w:p>
+      <w:pPr>
+        <w:keepNext/>
+      </w:pPr>
+      <w:r>
+        <w:rPr>
+          <w:noProof/>
+        </w:rPr>
+        <w:lastRenderedPageBreak/>
         <w:drawing>
-          <wp:inline distT="0" distB="0" distL="0" distR="0" wp14:anchorId="51E25E07" wp14:editId="743E0749">
-            <wp:extent cx="5400040" cy="925195"/>
-            <wp:effectExtent l="0" t="0" r="0" b="8255"/>
+          <wp:inline distT="0" distB="0" distL="0" distR="0" wp14:anchorId="51E25E07" wp14:editId="5BFB7577">
+            <wp:extent cx="5170245" cy="885825"/>
+            <wp:effectExtent l="0" t="0" r="0" b="0"/>
             <wp:docPr id="17" name="Imagem 17"/>
             <wp:cNvGraphicFramePr>
               <a:graphicFrameLocks xmlns:a="http://schemas.openxmlformats.org/drawingml/2006/main" noChangeAspect="1"/>
@@ -1632,7 +2447,7 @@
                   <pic:spPr>
                     <a:xfrm>
                       <a:off x="0" y="0"/>
-                      <a:ext cx="5400040" cy="925195"/>
+                      <a:ext cx="5245469" cy="898713"/>
                     </a:xfrm>
                     <a:prstGeom prst="rect">
                       <a:avLst/>
@@ -1644,19 +2459,25 @@
           </wp:inline>
         </w:drawing>
       </w:r>
-      <w:r>
-        <w:rPr>
-          <w:noProof/>
-        </w:rPr>
-        <w:t xml:space="preserve"> </w:t>
-      </w:r>
-    </w:p>
-    <w:p>
-      <w:pPr>
-        <w:rPr>
-          <w:noProof/>
-        </w:rPr>
-      </w:pPr>
+    </w:p>
+    <w:p>
+      <w:pPr>
+        <w:pStyle w:val="Legenda"/>
+      </w:pPr>
+      <w:r>
+        <w:t xml:space="preserve">Figura </w:t>
+      </w:r>
+      <w:fldSimple w:instr=" SEQ Figura \* ARABIC ">
+        <w:r>
+          <w:rPr>
+            <w:noProof/>
+          </w:rPr>
+          <w:t>10</w:t>
+        </w:r>
+      </w:fldSimple>
+      <w:r>
+        <w:t xml:space="preserve"> - Ilustração da barra de progresso no processamento de vídeos</w:t>
+      </w:r>
     </w:p>
     <w:p>
       <w:pPr>
@@ -1672,21 +2493,23 @@
           <w:sz w:val="56"/>
           <w:szCs w:val="56"/>
         </w:rPr>
-        <w:lastRenderedPageBreak/>
         <w:t>Galeria</w:t>
       </w:r>
       <w:bookmarkEnd w:id="5"/>
     </w:p>
     <w:p/>
     <w:p>
+      <w:pPr>
+        <w:keepNext/>
+      </w:pPr>
       <w:r>
         <w:rPr>
           <w:noProof/>
         </w:rPr>
         <w:drawing>
-          <wp:inline distT="0" distB="0" distL="0" distR="0" wp14:anchorId="6D6F0C36" wp14:editId="185214FC">
-            <wp:extent cx="5400040" cy="2650490"/>
-            <wp:effectExtent l="0" t="0" r="0" b="0"/>
+          <wp:inline distT="0" distB="0" distL="0" distR="0" wp14:anchorId="6D6F0C36" wp14:editId="0977D5B4">
+            <wp:extent cx="5153025" cy="2529248"/>
+            <wp:effectExtent l="0" t="0" r="0" b="4445"/>
             <wp:docPr id="18" name="Imagem 18"/>
             <wp:cNvGraphicFramePr>
               <a:graphicFrameLocks xmlns:a="http://schemas.openxmlformats.org/drawingml/2006/main" noChangeAspect="1"/>
@@ -1707,7 +2530,7 @@
                   <pic:spPr>
                     <a:xfrm>
                       <a:off x="0" y="0"/>
-                      <a:ext cx="5400040" cy="2650490"/>
+                      <a:ext cx="5154730" cy="2530085"/>
                     </a:xfrm>
                     <a:prstGeom prst="rect">
                       <a:avLst/>
@@ -1721,28 +2544,128 @@
       </w:r>
     </w:p>
     <w:p>
-      <w:r>
-        <w:t>Na galeria o utilizador tem acesso a todas as imagens guardadas sejas das câmaras ou ficheiros, o mesmo para os vídeos carregados.</w:t>
-      </w:r>
-    </w:p>
-    <w:p>
-      <w:r>
-        <w:t>Com a barra dos filtros é possível apenas mostrar que tipo de vídeos ou imagens que apenas tenham um certo objeto detetado.</w:t>
-      </w:r>
-    </w:p>
-    <w:p>
-      <w:r>
-        <w:t>Ao clicar num vídeo ou imagem pode ver em tamanho normal, e nessa página poderá apagar o ficheiro se o intender.</w:t>
-      </w:r>
-    </w:p>
-    <w:p>
+      <w:pPr>
+        <w:pStyle w:val="Legenda"/>
+      </w:pPr>
+      <w:r>
+        <w:t xml:space="preserve">Figura </w:t>
+      </w:r>
+      <w:fldSimple w:instr=" SEQ Figura \* ARABIC ">
+        <w:r>
+          <w:rPr>
+            <w:noProof/>
+          </w:rPr>
+          <w:t>11</w:t>
+        </w:r>
+      </w:fldSimple>
+      <w:r>
+        <w:t xml:space="preserve"> - Página da galeria</w:t>
+      </w:r>
+    </w:p>
+    <w:p>
+      <w:r>
+        <w:t>Na galeria</w:t>
+      </w:r>
+      <w:r>
+        <w:t>, ilustrada na figura 11,</w:t>
+      </w:r>
+      <w:r>
+        <w:t xml:space="preserve"> o utilizador tem acesso a todas as imagens guardadas</w:t>
+      </w:r>
+      <w:r>
+        <w:t>,</w:t>
+      </w:r>
+      <w:r>
+        <w:t xml:space="preserve"> seja das câmaras ou ficheiros, o </w:t>
+      </w:r>
+      <w:r>
+        <w:t>que inclui</w:t>
+      </w:r>
+      <w:r>
+        <w:t xml:space="preserve"> os vídeos carregados.</w:t>
+      </w:r>
+    </w:p>
+    <w:p>
+      <w:r>
+        <w:t>Com a barra dos filtros é possível mostrar</w:t>
+      </w:r>
+      <w:r>
+        <w:t xml:space="preserve"> apenas</w:t>
+      </w:r>
+      <w:r>
+        <w:t xml:space="preserve"> </w:t>
+      </w:r>
+      <w:r>
+        <w:t>os</w:t>
+      </w:r>
+      <w:r>
+        <w:t xml:space="preserve"> vídeos ou imagens</w:t>
+      </w:r>
+      <w:r>
+        <w:t xml:space="preserve"> em</w:t>
+      </w:r>
+      <w:r>
+        <w:t xml:space="preserve"> que </w:t>
+      </w:r>
+      <w:r>
+        <w:t xml:space="preserve">se </w:t>
+      </w:r>
+      <w:r>
+        <w:t>tenham</w:t>
+      </w:r>
+      <w:r>
+        <w:t xml:space="preserve"> detetado</w:t>
+      </w:r>
+      <w:r>
+        <w:t xml:space="preserve"> um </w:t>
+      </w:r>
+      <w:r>
+        <w:t>determinado conjunto de</w:t>
+      </w:r>
+      <w:r>
+        <w:t xml:space="preserve"> objeto</w:t>
+      </w:r>
+      <w:r>
+        <w:t>s</w:t>
+      </w:r>
+      <w:r>
+        <w:t>.</w:t>
+      </w:r>
+    </w:p>
+    <w:p>
+      <w:r>
+        <w:t>Ao clicar num vídeo ou imagem pode v</w:t>
+      </w:r>
+      <w:r>
+        <w:t>ê-la</w:t>
+      </w:r>
+      <w:r>
+        <w:t xml:space="preserve"> em tamanho normal, </w:t>
+      </w:r>
+      <w:r>
+        <w:t>como se podia ver na figura</w:t>
+      </w:r>
+      <w:r>
+        <w:t xml:space="preserve"> 9, com uma imagem, </w:t>
+      </w:r>
+      <w:r>
+        <w:t>e nessa página poderá apagar o ficheiro se o intender</w:t>
+      </w:r>
+      <w:r>
+        <w:t>, também ilustrado com um vídeo na figura 12.</w:t>
+      </w:r>
+    </w:p>
+    <w:p>
+      <w:pPr>
+        <w:keepNext/>
+      </w:pPr>
       <w:r>
         <w:rPr>
           <w:noProof/>
         </w:rPr>
         <w:drawing>
-          <wp:inline distT="0" distB="0" distL="0" distR="0" wp14:anchorId="73E7856C" wp14:editId="329CD7D0">
-            <wp:extent cx="5400040" cy="2438400"/>
+          <wp:inline distT="0" distB="0" distL="0" distR="0" wp14:anchorId="73E7856C" wp14:editId="62199974">
+            <wp:extent cx="4610100" cy="2081702"/>
             <wp:effectExtent l="0" t="0" r="0" b="0"/>
             <wp:docPr id="19" name="Imagem 19"/>
             <wp:cNvGraphicFramePr>
@@ -1764,7 +2687,7 @@
                   <pic:spPr>
                     <a:xfrm>
                       <a:off x="0" y="0"/>
-                      <a:ext cx="5400040" cy="2438400"/>
+                      <a:ext cx="4632959" cy="2092024"/>
                     </a:xfrm>
                     <a:prstGeom prst="rect">
                       <a:avLst/>
@@ -1777,9 +2700,25 @@
         </w:drawing>
       </w:r>
     </w:p>
-    <w:p/>
-    <w:p/>
-    <w:p/>
+    <w:p>
+      <w:pPr>
+        <w:pStyle w:val="Legenda"/>
+      </w:pPr>
+      <w:r>
+        <w:t xml:space="preserve">Figura </w:t>
+      </w:r>
+      <w:fldSimple w:instr=" SEQ Figura \* ARABIC ">
+        <w:r>
+          <w:rPr>
+            <w:noProof/>
+          </w:rPr>
+          <w:t>12</w:t>
+        </w:r>
+      </w:fldSimple>
+      <w:r>
+        <w:t xml:space="preserve"> - Página de visualização de um vídeo</w:t>
+      </w:r>
+    </w:p>
     <w:sectPr>
       <w:footerReference w:type="default" r:id="rId19"/>
       <w:pgSz w:w="11906" w:h="16838"/>
@@ -1794,7 +2733,7 @@
 </file>
 
 <file path=word/endnotes.xml><?xml version="1.0" encoding="utf-8"?>
-<w:endnotes xmlns:wpc="http://schemas.microsoft.com/office/word/2010/wordprocessingCanvas" xmlns:cx="http://schemas.microsoft.com/office/drawing/2014/chartex" xmlns:cx1="http://schemas.microsoft.com/office/drawing/2015/9/8/chartex" xmlns:cx2="http://schemas.microsoft.com/office/drawing/2015/10/21/chartex" xmlns:cx3="http://schemas.microsoft.com/office/drawing/2016/5/9/chartex" xmlns:cx4="http://schemas.microsoft.com/office/drawing/2016/5/10/chartex" xmlns:cx5="http://schemas.microsoft.com/office/drawing/2016/5/11/chartex" xmlns:cx6="http://schemas.microsoft.com/office/drawing/2016/5/12/chartex" xmlns:cx7="http://schemas.microsoft.com/office/drawing/2016/5/13/chartex" xmlns:cx8="http://schemas.microsoft.com/office/drawing/2016/5/14/chartex" xmlns:mc="http://schemas.openxmlformats.org/markup-compatibility/2006" xmlns:aink="http://schemas.microsoft.com/office/drawing/2016/ink" xmlns:am3d="http://schemas.microsoft.com/office/drawing/2017/model3d" xmlns:o="urn:schemas-microsoft-com:office:office" xmlns:r="http://schemas.openxmlformats.org/officeDocument/2006/relationships" xmlns:m="http://schemas.openxmlformats.org/officeDocument/2006/math" xmlns:v="urn:schemas-microsoft-com:vml" xmlns:wp14="http://schemas.microsoft.com/office/word/2010/wordprocessingDrawing" xmlns:wp="http://schemas.openxmlformats.org/drawingml/2006/wordprocessingDrawing" xmlns:w10="urn:schemas-microsoft-com:office:word" xmlns:w="http://schemas.openxmlformats.org/wordprocessingml/2006/main" xmlns:w14="http://schemas.microsoft.com/office/word/2010/wordml" xmlns:w15="http://schemas.microsoft.com/office/word/2012/wordml" xmlns:w16cex="http://schemas.microsoft.com/office/word/2018/wordml/cex" xmlns:w16cid="http://schemas.microsoft.com/office/word/2016/wordml/cid" xmlns:w16="http://schemas.microsoft.com/office/word/2018/wordml" xmlns:w16sdtdh="http://schemas.microsoft.com/office/word/2020/wordml/sdtdatahash" xmlns:w16se="http://schemas.microsoft.com/office/word/2015/wordml/symex" xmlns:wpg="http://schemas.microsoft.com/office/word/2010/wordprocessingGroup" xmlns:wpi="http://schemas.microsoft.com/office/word/2010/wordprocessingInk" xmlns:wne="http://schemas.microsoft.com/office/word/2006/wordml" xmlns:wps="http://schemas.microsoft.com/office/word/2010/wordprocessingShape" mc:Ignorable="w14 w15 w16se w16cid w16 w16cex w16sdtdh wp14">
+<w:endnotes xmlns:wpc="http://schemas.microsoft.com/office/word/2010/wordprocessingCanvas" xmlns:cx="http://schemas.microsoft.com/office/drawing/2014/chartex" xmlns:cx1="http://schemas.microsoft.com/office/drawing/2015/9/8/chartex" xmlns:cx2="http://schemas.microsoft.com/office/drawing/2015/10/21/chartex" xmlns:cx3="http://schemas.microsoft.com/office/drawing/2016/5/9/chartex" xmlns:cx4="http://schemas.microsoft.com/office/drawing/2016/5/10/chartex" xmlns:cx5="http://schemas.microsoft.com/office/drawing/2016/5/11/chartex" xmlns:cx6="http://schemas.microsoft.com/office/drawing/2016/5/12/chartex" xmlns:cx7="http://schemas.microsoft.com/office/drawing/2016/5/13/chartex" xmlns:cx8="http://schemas.microsoft.com/office/drawing/2016/5/14/chartex" xmlns:mc="http://schemas.openxmlformats.org/markup-compatibility/2006" xmlns:aink="http://schemas.microsoft.com/office/drawing/2016/ink" xmlns:am3d="http://schemas.microsoft.com/office/drawing/2017/model3d" xmlns:o="urn:schemas-microsoft-com:office:office" xmlns:r="http://schemas.openxmlformats.org/officeDocument/2006/relationships" xmlns:m="http://schemas.openxmlformats.org/officeDocument/2006/math" xmlns:v="urn:schemas-microsoft-com:vml" xmlns:wp14="http://schemas.microsoft.com/office/word/2010/wordprocessingDrawing" xmlns:wp="http://schemas.openxmlformats.org/drawingml/2006/wordprocessingDrawing" xmlns:w10="urn:schemas-microsoft-com:office:word" xmlns:w="http://schemas.openxmlformats.org/wordprocessingml/2006/main" xmlns:w14="http://schemas.microsoft.com/office/word/2010/wordml" xmlns:w15="http://schemas.microsoft.com/office/word/2012/wordml" xmlns:w16cex="http://schemas.microsoft.com/office/word/2018/wordml/cex" xmlns:w16cid="http://schemas.microsoft.com/office/word/2016/wordml/cid" xmlns:w16="http://schemas.microsoft.com/office/word/2018/wordml" xmlns:w16se="http://schemas.microsoft.com/office/word/2015/wordml/symex" xmlns:wpg="http://schemas.microsoft.com/office/word/2010/wordprocessingGroup" xmlns:wpi="http://schemas.microsoft.com/office/word/2010/wordprocessingInk" xmlns:wne="http://schemas.microsoft.com/office/word/2006/wordml" xmlns:wps="http://schemas.microsoft.com/office/word/2010/wordprocessingShape" mc:Ignorable="w14 w15 w16se w16cid w16 w16cex wp14">
   <w:endnote w:type="separator" w:id="-1">
     <w:p>
       <w:pPr>
@@ -1819,7 +2758,7 @@
 </file>
 
 <file path=word/footer1.xml><?xml version="1.0" encoding="utf-8"?>
-<w:ftr xmlns:wpc="http://schemas.microsoft.com/office/word/2010/wordprocessingCanvas" xmlns:cx="http://schemas.microsoft.com/office/drawing/2014/chartex" xmlns:cx1="http://schemas.microsoft.com/office/drawing/2015/9/8/chartex" xmlns:cx2="http://schemas.microsoft.com/office/drawing/2015/10/21/chartex" xmlns:cx3="http://schemas.microsoft.com/office/drawing/2016/5/9/chartex" xmlns:cx4="http://schemas.microsoft.com/office/drawing/2016/5/10/chartex" xmlns:cx5="http://schemas.microsoft.com/office/drawing/2016/5/11/chartex" xmlns:cx6="http://schemas.microsoft.com/office/drawing/2016/5/12/chartex" xmlns:cx7="http://schemas.microsoft.com/office/drawing/2016/5/13/chartex" xmlns:cx8="http://schemas.microsoft.com/office/drawing/2016/5/14/chartex" xmlns:mc="http://schemas.openxmlformats.org/markup-compatibility/2006" xmlns:aink="http://schemas.microsoft.com/office/drawing/2016/ink" xmlns:am3d="http://schemas.microsoft.com/office/drawing/2017/model3d" xmlns:o="urn:schemas-microsoft-com:office:office" xmlns:r="http://schemas.openxmlformats.org/officeDocument/2006/relationships" xmlns:m="http://schemas.openxmlformats.org/officeDocument/2006/math" xmlns:v="urn:schemas-microsoft-com:vml" xmlns:wp14="http://schemas.microsoft.com/office/word/2010/wordprocessingDrawing" xmlns:wp="http://schemas.openxmlformats.org/drawingml/2006/wordprocessingDrawing" xmlns:w10="urn:schemas-microsoft-com:office:word" xmlns:w="http://schemas.openxmlformats.org/wordprocessingml/2006/main" xmlns:w14="http://schemas.microsoft.com/office/word/2010/wordml" xmlns:w15="http://schemas.microsoft.com/office/word/2012/wordml" xmlns:w16cex="http://schemas.microsoft.com/office/word/2018/wordml/cex" xmlns:w16cid="http://schemas.microsoft.com/office/word/2016/wordml/cid" xmlns:w16="http://schemas.microsoft.com/office/word/2018/wordml" xmlns:w16sdtdh="http://schemas.microsoft.com/office/word/2020/wordml/sdtdatahash" xmlns:w16se="http://schemas.microsoft.com/office/word/2015/wordml/symex" xmlns:wpg="http://schemas.microsoft.com/office/word/2010/wordprocessingGroup" xmlns:wpi="http://schemas.microsoft.com/office/word/2010/wordprocessingInk" xmlns:wne="http://schemas.microsoft.com/office/word/2006/wordml" xmlns:wps="http://schemas.microsoft.com/office/word/2010/wordprocessingShape" mc:Ignorable="w14 w15 w16se w16cid w16 w16cex w16sdtdh wp14">
+<w:ftr xmlns:wpc="http://schemas.microsoft.com/office/word/2010/wordprocessingCanvas" xmlns:cx="http://schemas.microsoft.com/office/drawing/2014/chartex" xmlns:cx1="http://schemas.microsoft.com/office/drawing/2015/9/8/chartex" xmlns:cx2="http://schemas.microsoft.com/office/drawing/2015/10/21/chartex" xmlns:cx3="http://schemas.microsoft.com/office/drawing/2016/5/9/chartex" xmlns:cx4="http://schemas.microsoft.com/office/drawing/2016/5/10/chartex" xmlns:cx5="http://schemas.microsoft.com/office/drawing/2016/5/11/chartex" xmlns:cx6="http://schemas.microsoft.com/office/drawing/2016/5/12/chartex" xmlns:cx7="http://schemas.microsoft.com/office/drawing/2016/5/13/chartex" xmlns:cx8="http://schemas.microsoft.com/office/drawing/2016/5/14/chartex" xmlns:mc="http://schemas.openxmlformats.org/markup-compatibility/2006" xmlns:aink="http://schemas.microsoft.com/office/drawing/2016/ink" xmlns:am3d="http://schemas.microsoft.com/office/drawing/2017/model3d" xmlns:o="urn:schemas-microsoft-com:office:office" xmlns:r="http://schemas.openxmlformats.org/officeDocument/2006/relationships" xmlns:m="http://schemas.openxmlformats.org/officeDocument/2006/math" xmlns:v="urn:schemas-microsoft-com:vml" xmlns:wp14="http://schemas.microsoft.com/office/word/2010/wordprocessingDrawing" xmlns:wp="http://schemas.openxmlformats.org/drawingml/2006/wordprocessingDrawing" xmlns:w10="urn:schemas-microsoft-com:office:word" xmlns:w="http://schemas.openxmlformats.org/wordprocessingml/2006/main" xmlns:w14="http://schemas.microsoft.com/office/word/2010/wordml" xmlns:w15="http://schemas.microsoft.com/office/word/2012/wordml" xmlns:w16cex="http://schemas.microsoft.com/office/word/2018/wordml/cex" xmlns:w16cid="http://schemas.microsoft.com/office/word/2016/wordml/cid" xmlns:w16="http://schemas.microsoft.com/office/word/2018/wordml" xmlns:w16se="http://schemas.microsoft.com/office/word/2015/wordml/symex" xmlns:wpg="http://schemas.microsoft.com/office/word/2010/wordprocessingGroup" xmlns:wpi="http://schemas.microsoft.com/office/word/2010/wordprocessingInk" xmlns:wne="http://schemas.microsoft.com/office/word/2006/wordml" xmlns:wps="http://schemas.microsoft.com/office/word/2010/wordprocessingShape" mc:Ignorable="w14 w15 w16se w16cid w16 w16cex wp14">
   <w:sdt>
     <w:sdtPr>
       <w:id w:val="1833716735"/>
@@ -1828,6 +2767,7 @@
         <w:docPartUnique/>
       </w:docPartObj>
     </w:sdtPr>
+    <w:sdtEndPr/>
     <w:sdtContent>
       <w:p>
         <w:pPr>
@@ -1856,15 +2796,20 @@
     <w:pPr>
       <w:pStyle w:val="Rodap"/>
     </w:pPr>
+    <w:proofErr w:type="spellStart"/>
     <w:r>
-      <w:t>Videre @2021</w:t>
+      <w:t>Videre</w:t>
+    </w:r>
+    <w:proofErr w:type="spellEnd"/>
+    <w:r>
+      <w:t xml:space="preserve"> @2021</w:t>
     </w:r>
   </w:p>
 </w:ftr>
 </file>
 
 <file path=word/footnotes.xml><?xml version="1.0" encoding="utf-8"?>
-<w:footnotes xmlns:wpc="http://schemas.microsoft.com/office/word/2010/wordprocessingCanvas" xmlns:cx="http://schemas.microsoft.com/office/drawing/2014/chartex" xmlns:cx1="http://schemas.microsoft.com/office/drawing/2015/9/8/chartex" xmlns:cx2="http://schemas.microsoft.com/office/drawing/2015/10/21/chartex" xmlns:cx3="http://schemas.microsoft.com/office/drawing/2016/5/9/chartex" xmlns:cx4="http://schemas.microsoft.com/office/drawing/2016/5/10/chartex" xmlns:cx5="http://schemas.microsoft.com/office/drawing/2016/5/11/chartex" xmlns:cx6="http://schemas.microsoft.com/office/drawing/2016/5/12/chartex" xmlns:cx7="http://schemas.microsoft.com/office/drawing/2016/5/13/chartex" xmlns:cx8="http://schemas.microsoft.com/office/drawing/2016/5/14/chartex" xmlns:mc="http://schemas.openxmlformats.org/markup-compatibility/2006" xmlns:aink="http://schemas.microsoft.com/office/drawing/2016/ink" xmlns:am3d="http://schemas.microsoft.com/office/drawing/2017/model3d" xmlns:o="urn:schemas-microsoft-com:office:office" xmlns:r="http://schemas.openxmlformats.org/officeDocument/2006/relationships" xmlns:m="http://schemas.openxmlformats.org/officeDocument/2006/math" xmlns:v="urn:schemas-microsoft-com:vml" xmlns:wp14="http://schemas.microsoft.com/office/word/2010/wordprocessingDrawing" xmlns:wp="http://schemas.openxmlformats.org/drawingml/2006/wordprocessingDrawing" xmlns:w10="urn:schemas-microsoft-com:office:word" xmlns:w="http://schemas.openxmlformats.org/wordprocessingml/2006/main" xmlns:w14="http://schemas.microsoft.com/office/word/2010/wordml" xmlns:w15="http://schemas.microsoft.com/office/word/2012/wordml" xmlns:w16cex="http://schemas.microsoft.com/office/word/2018/wordml/cex" xmlns:w16cid="http://schemas.microsoft.com/office/word/2016/wordml/cid" xmlns:w16="http://schemas.microsoft.com/office/word/2018/wordml" xmlns:w16sdtdh="http://schemas.microsoft.com/office/word/2020/wordml/sdtdatahash" xmlns:w16se="http://schemas.microsoft.com/office/word/2015/wordml/symex" xmlns:wpg="http://schemas.microsoft.com/office/word/2010/wordprocessingGroup" xmlns:wpi="http://schemas.microsoft.com/office/word/2010/wordprocessingInk" xmlns:wne="http://schemas.microsoft.com/office/word/2006/wordml" xmlns:wps="http://schemas.microsoft.com/office/word/2010/wordprocessingShape" mc:Ignorable="w14 w15 w16se w16cid w16 w16cex w16sdtdh wp14">
+<w:footnotes xmlns:wpc="http://schemas.microsoft.com/office/word/2010/wordprocessingCanvas" xmlns:cx="http://schemas.microsoft.com/office/drawing/2014/chartex" xmlns:cx1="http://schemas.microsoft.com/office/drawing/2015/9/8/chartex" xmlns:cx2="http://schemas.microsoft.com/office/drawing/2015/10/21/chartex" xmlns:cx3="http://schemas.microsoft.com/office/drawing/2016/5/9/chartex" xmlns:cx4="http://schemas.microsoft.com/office/drawing/2016/5/10/chartex" xmlns:cx5="http://schemas.microsoft.com/office/drawing/2016/5/11/chartex" xmlns:cx6="http://schemas.microsoft.com/office/drawing/2016/5/12/chartex" xmlns:cx7="http://schemas.microsoft.com/office/drawing/2016/5/13/chartex" xmlns:cx8="http://schemas.microsoft.com/office/drawing/2016/5/14/chartex" xmlns:mc="http://schemas.openxmlformats.org/markup-compatibility/2006" xmlns:aink="http://schemas.microsoft.com/office/drawing/2016/ink" xmlns:am3d="http://schemas.microsoft.com/office/drawing/2017/model3d" xmlns:o="urn:schemas-microsoft-com:office:office" xmlns:r="http://schemas.openxmlformats.org/officeDocument/2006/relationships" xmlns:m="http://schemas.openxmlformats.org/officeDocument/2006/math" xmlns:v="urn:schemas-microsoft-com:vml" xmlns:wp14="http://schemas.microsoft.com/office/word/2010/wordprocessingDrawing" xmlns:wp="http://schemas.openxmlformats.org/drawingml/2006/wordprocessingDrawing" xmlns:w10="urn:schemas-microsoft-com:office:word" xmlns:w="http://schemas.openxmlformats.org/wordprocessingml/2006/main" xmlns:w14="http://schemas.microsoft.com/office/word/2010/wordml" xmlns:w15="http://schemas.microsoft.com/office/word/2012/wordml" xmlns:w16cex="http://schemas.microsoft.com/office/word/2018/wordml/cex" xmlns:w16cid="http://schemas.microsoft.com/office/word/2016/wordml/cid" xmlns:w16="http://schemas.microsoft.com/office/word/2018/wordml" xmlns:w16se="http://schemas.microsoft.com/office/word/2015/wordml/symex" xmlns:wpg="http://schemas.microsoft.com/office/word/2010/wordprocessingGroup" xmlns:wpi="http://schemas.microsoft.com/office/word/2010/wordprocessingInk" xmlns:wne="http://schemas.microsoft.com/office/word/2006/wordml" xmlns:wps="http://schemas.microsoft.com/office/word/2010/wordprocessingShape" mc:Ignorable="w14 w15 w16se w16cid w16 w16cex wp14">
   <w:footnote w:type="separator" w:id="-1">
     <w:p>
       <w:pPr>
@@ -1889,7 +2834,7 @@
 </file>
 
 <file path=word/numbering.xml><?xml version="1.0" encoding="utf-8"?>
-<w:numbering xmlns:wpc="http://schemas.microsoft.com/office/word/2010/wordprocessingCanvas" xmlns:cx="http://schemas.microsoft.com/office/drawing/2014/chartex" xmlns:cx1="http://schemas.microsoft.com/office/drawing/2015/9/8/chartex" xmlns:cx2="http://schemas.microsoft.com/office/drawing/2015/10/21/chartex" xmlns:cx3="http://schemas.microsoft.com/office/drawing/2016/5/9/chartex" xmlns:cx4="http://schemas.microsoft.com/office/drawing/2016/5/10/chartex" xmlns:cx5="http://schemas.microsoft.com/office/drawing/2016/5/11/chartex" xmlns:cx6="http://schemas.microsoft.com/office/drawing/2016/5/12/chartex" xmlns:cx7="http://schemas.microsoft.com/office/drawing/2016/5/13/chartex" xmlns:cx8="http://schemas.microsoft.com/office/drawing/2016/5/14/chartex" xmlns:mc="http://schemas.openxmlformats.org/markup-compatibility/2006" xmlns:aink="http://schemas.microsoft.com/office/drawing/2016/ink" xmlns:am3d="http://schemas.microsoft.com/office/drawing/2017/model3d" xmlns:o="urn:schemas-microsoft-com:office:office" xmlns:r="http://schemas.openxmlformats.org/officeDocument/2006/relationships" xmlns:m="http://schemas.openxmlformats.org/officeDocument/2006/math" xmlns:v="urn:schemas-microsoft-com:vml" xmlns:wp14="http://schemas.microsoft.com/office/word/2010/wordprocessingDrawing" xmlns:wp="http://schemas.openxmlformats.org/drawingml/2006/wordprocessingDrawing" xmlns:w10="urn:schemas-microsoft-com:office:word" xmlns:w="http://schemas.openxmlformats.org/wordprocessingml/2006/main" xmlns:w14="http://schemas.microsoft.com/office/word/2010/wordml" xmlns:w15="http://schemas.microsoft.com/office/word/2012/wordml" xmlns:w16cex="http://schemas.microsoft.com/office/word/2018/wordml/cex" xmlns:w16cid="http://schemas.microsoft.com/office/word/2016/wordml/cid" xmlns:w16="http://schemas.microsoft.com/office/word/2018/wordml" xmlns:w16sdtdh="http://schemas.microsoft.com/office/word/2020/wordml/sdtdatahash" xmlns:w16se="http://schemas.microsoft.com/office/word/2015/wordml/symex" xmlns:wpg="http://schemas.microsoft.com/office/word/2010/wordprocessingGroup" xmlns:wpi="http://schemas.microsoft.com/office/word/2010/wordprocessingInk" xmlns:wne="http://schemas.microsoft.com/office/word/2006/wordml" xmlns:wps="http://schemas.microsoft.com/office/word/2010/wordprocessingShape" mc:Ignorable="w14 w15 w16se w16cid w16 w16cex w16sdtdh wp14">
+<w:numbering xmlns:wpc="http://schemas.microsoft.com/office/word/2010/wordprocessingCanvas" xmlns:cx="http://schemas.microsoft.com/office/drawing/2014/chartex" xmlns:cx1="http://schemas.microsoft.com/office/drawing/2015/9/8/chartex" xmlns:cx2="http://schemas.microsoft.com/office/drawing/2015/10/21/chartex" xmlns:cx3="http://schemas.microsoft.com/office/drawing/2016/5/9/chartex" xmlns:cx4="http://schemas.microsoft.com/office/drawing/2016/5/10/chartex" xmlns:cx5="http://schemas.microsoft.com/office/drawing/2016/5/11/chartex" xmlns:cx6="http://schemas.microsoft.com/office/drawing/2016/5/12/chartex" xmlns:cx7="http://schemas.microsoft.com/office/drawing/2016/5/13/chartex" xmlns:cx8="http://schemas.microsoft.com/office/drawing/2016/5/14/chartex" xmlns:mc="http://schemas.openxmlformats.org/markup-compatibility/2006" xmlns:aink="http://schemas.microsoft.com/office/drawing/2016/ink" xmlns:am3d="http://schemas.microsoft.com/office/drawing/2017/model3d" xmlns:o="urn:schemas-microsoft-com:office:office" xmlns:r="http://schemas.openxmlformats.org/officeDocument/2006/relationships" xmlns:m="http://schemas.openxmlformats.org/officeDocument/2006/math" xmlns:v="urn:schemas-microsoft-com:vml" xmlns:wp14="http://schemas.microsoft.com/office/word/2010/wordprocessingDrawing" xmlns:wp="http://schemas.openxmlformats.org/drawingml/2006/wordprocessingDrawing" xmlns:w10="urn:schemas-microsoft-com:office:word" xmlns:w="http://schemas.openxmlformats.org/wordprocessingml/2006/main" xmlns:w14="http://schemas.microsoft.com/office/word/2010/wordml" xmlns:w15="http://schemas.microsoft.com/office/word/2012/wordml" xmlns:w16cex="http://schemas.microsoft.com/office/word/2018/wordml/cex" xmlns:w16cid="http://schemas.microsoft.com/office/word/2016/wordml/cid" xmlns:w16="http://schemas.microsoft.com/office/word/2018/wordml" xmlns:w16se="http://schemas.microsoft.com/office/word/2015/wordml/symex" xmlns:wpg="http://schemas.microsoft.com/office/word/2010/wordprocessingGroup" xmlns:wpi="http://schemas.microsoft.com/office/word/2010/wordprocessingInk" xmlns:wne="http://schemas.microsoft.com/office/word/2006/wordml" xmlns:wps="http://schemas.microsoft.com/office/word/2010/wordprocessingShape" mc:Ignorable="w14 w15 w16se w16cid w16 w16cex wp14">
   <w:abstractNum w:abstractNumId="0" w15:restartNumberingAfterBreak="0">
     <w:nsid w:val="1ED219BB"/>
     <w:multiLevelType w:val="hybridMultilevel"/>
@@ -2126,7 +3071,7 @@
 </file>
 
 <file path=word/styles.xml><?xml version="1.0" encoding="utf-8"?>
-<w:styles xmlns:mc="http://schemas.openxmlformats.org/markup-compatibility/2006" xmlns:r="http://schemas.openxmlformats.org/officeDocument/2006/relationships" xmlns:w="http://schemas.openxmlformats.org/wordprocessingml/2006/main" xmlns:w14="http://schemas.microsoft.com/office/word/2010/wordml" xmlns:w15="http://schemas.microsoft.com/office/word/2012/wordml" xmlns:w16cex="http://schemas.microsoft.com/office/word/2018/wordml/cex" xmlns:w16cid="http://schemas.microsoft.com/office/word/2016/wordml/cid" xmlns:w16="http://schemas.microsoft.com/office/word/2018/wordml" xmlns:w16sdtdh="http://schemas.microsoft.com/office/word/2020/wordml/sdtdatahash" xmlns:w16se="http://schemas.microsoft.com/office/word/2015/wordml/symex" mc:Ignorable="w14 w15 w16se w16cid w16 w16cex w16sdtdh">
+<w:styles xmlns:mc="http://schemas.openxmlformats.org/markup-compatibility/2006" xmlns:r="http://schemas.openxmlformats.org/officeDocument/2006/relationships" xmlns:w="http://schemas.openxmlformats.org/wordprocessingml/2006/main" xmlns:w14="http://schemas.microsoft.com/office/word/2010/wordml" xmlns:w15="http://schemas.microsoft.com/office/word/2012/wordml" xmlns:w16cex="http://schemas.microsoft.com/office/word/2018/wordml/cex" xmlns:w16cid="http://schemas.microsoft.com/office/word/2016/wordml/cid" xmlns:w16="http://schemas.microsoft.com/office/word/2018/wordml" xmlns:w16se="http://schemas.microsoft.com/office/word/2015/wordml/symex" mc:Ignorable="w14 w15 w16se w16cid w16 w16cex">
   <w:docDefaults>
     <w:rPrDefault>
       <w:rPr>
@@ -2808,6 +3753,25 @@
       <w:contextualSpacing/>
     </w:pPr>
   </w:style>
+  <w:style w:type="paragraph" w:styleId="Legenda">
+    <w:name w:val="caption"/>
+    <w:basedOn w:val="Normal"/>
+    <w:next w:val="Normal"/>
+    <w:uiPriority w:val="35"/>
+    <w:unhideWhenUsed/>
+    <w:qFormat/>
+    <w:rsid w:val="00C62B8E"/>
+    <w:pPr>
+      <w:spacing w:after="200" w:line="240" w:lineRule="auto"/>
+    </w:pPr>
+    <w:rPr>
+      <w:i/>
+      <w:iCs/>
+      <w:color w:val="44546A" w:themeColor="text2"/>
+      <w:sz w:val="18"/>
+      <w:szCs w:val="18"/>
+    </w:rPr>
+  </w:style>
 </w:styles>
 </file>
 

</xml_diff>